<commit_message>
Lab 2 final commit
</commit_message>
<xml_diff>
--- a/Lab1/Domokos_L_1.docx
+++ b/Lab1/Domokos_L_1.docx
@@ -4744,6 +4744,77 @@
           <w:sz w:val="16"/>
           <w:szCs w:val="16"/>
         </w:rPr>
+        <mc:AlternateContent>
+          <mc:Choice Requires="wpi">
+            <w:drawing>
+              <wp:anchor distT="0" distB="0" distL="114300" distR="114300" simplePos="0" relativeHeight="251659264" behindDoc="0" locked="0" layoutInCell="1" allowOverlap="1" wp14:anchorId="20D4C88F" wp14:editId="22D462F4">
+                <wp:simplePos x="0" y="0"/>
+                <wp:positionH relativeFrom="column">
+                  <wp:posOffset>-820238</wp:posOffset>
+                </wp:positionH>
+                <wp:positionV relativeFrom="paragraph">
+                  <wp:posOffset>326835</wp:posOffset>
+                </wp:positionV>
+                <wp:extent cx="228240" cy="367560"/>
+                <wp:effectExtent l="38100" t="38100" r="19685" b="33020"/>
+                <wp:wrapNone/>
+                <wp:docPr id="862107872" name="Ink 1"/>
+                <wp:cNvGraphicFramePr>
+                  <a:graphicFrameLocks xmlns:a="http://schemas.openxmlformats.org/drawingml/2006/main"/>
+                </wp:cNvGraphicFramePr>
+                <a:graphic xmlns:a="http://schemas.openxmlformats.org/drawingml/2006/main">
+                  <a:graphicData uri="http://schemas.microsoft.com/office/word/2010/wordprocessingInk">
+                    <w14:contentPart bwMode="auto" r:id="rId15">
+                      <w14:nvContentPartPr>
+                        <w14:cNvContentPartPr>
+                          <a14:cpLocks xmlns:a14="http://schemas.microsoft.com/office/drawing/2010/main" noRot="1"/>
+                        </w14:cNvContentPartPr>
+                      </w14:nvContentPartPr>
+                      <w14:xfrm>
+                        <a:off x="0" y="0"/>
+                        <a:ext cx="228240" cy="367560"/>
+                      </w14:xfrm>
+                    </w14:contentPart>
+                  </a:graphicData>
+                </a:graphic>
+              </wp:anchor>
+            </w:drawing>
+          </mc:Choice>
+          <mc:Fallback>
+            <w:pict>
+              <v:shapetype w14:anchorId="228F91C5" id="_x0000_t75" coordsize="21600,21600" o:spt="75" o:preferrelative="t" path="m@4@5l@4@11@9@11@9@5xe" filled="f" stroked="f">
+                <v:stroke joinstyle="miter"/>
+                <v:formulas>
+                  <v:f eqn="if lineDrawn pixelLineWidth 0"/>
+                  <v:f eqn="sum @0 1 0"/>
+                  <v:f eqn="sum 0 0 @1"/>
+                  <v:f eqn="prod @2 1 2"/>
+                  <v:f eqn="prod @3 21600 pixelWidth"/>
+                  <v:f eqn="prod @3 21600 pixelHeight"/>
+                  <v:f eqn="sum @0 0 1"/>
+                  <v:f eqn="prod @6 1 2"/>
+                  <v:f eqn="prod @7 21600 pixelWidth"/>
+                  <v:f eqn="sum @8 21600 0"/>
+                  <v:f eqn="prod @7 21600 pixelHeight"/>
+                  <v:f eqn="sum @10 21600 0"/>
+                </v:formulas>
+                <v:path o:extrusionok="f" gradientshapeok="t" o:connecttype="rect"/>
+                <o:lock v:ext="edit" aspectratio="t"/>
+              </v:shapetype>
+              <v:shape id="Ink 1" o:spid="_x0000_s1026" type="#_x0000_t75" style="position:absolute;margin-left:-65.1pt;margin-top:25.25pt;width:18.95pt;height:29.95pt;z-index:251659264;visibility:visible;mso-wrap-style:square;mso-wrap-distance-left:9pt;mso-wrap-distance-top:0;mso-wrap-distance-right:9pt;mso-wrap-distance-bottom:0;mso-position-horizontal:absolute;mso-position-horizontal-relative:text;mso-position-vertical:absolute;mso-position-vertical-relative:text" o:gfxdata="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">
+                <v:imagedata r:id="rId16" o:title=""/>
+                <o:lock v:ext="edit" rotation="t" aspectratio="f"/>
+              </v:shape>
+            </w:pict>
+          </mc:Fallback>
+        </mc:AlternateContent>
+      </w:r>
+      <w:r>
+        <w:rPr>
+          <w:noProof/>
+          <w:sz w:val="16"/>
+          <w:szCs w:val="16"/>
+        </w:rPr>
         <w:drawing>
           <wp:inline distT="0" distB="0" distL="0" distR="0" wp14:anchorId="7BE62398" wp14:editId="46F07C06">
             <wp:extent cx="3200400" cy="2400300"/>
@@ -4760,7 +4831,7 @@
                     <pic:cNvPicPr/>
                   </pic:nvPicPr>
                   <pic:blipFill>
-                    <a:blip r:embed="rId15"/>
+                    <a:blip r:embed="rId17"/>
                     <a:stretch>
                       <a:fillRect/>
                     </a:stretch>
@@ -4802,7 +4873,7 @@
                     <pic:cNvPicPr/>
                   </pic:nvPicPr>
                   <pic:blipFill>
-                    <a:blip r:embed="rId16"/>
+                    <a:blip r:embed="rId18"/>
                     <a:stretch>
                       <a:fillRect/>
                     </a:stretch>
@@ -5559,10 +5630,7 @@
         </m:d>
       </m:oMath>
       <w:r>
-        <w:t xml:space="preserve"> showing that the time delay was clearly not accounted for in the sine sweep transfer function. These results are also supported by the step response of the system, where</w:t>
-      </w:r>
-      <w:r>
-        <w:t xml:space="preserve"> </w:t>
+        <w:t xml:space="preserve"> showing that the time delay was clearly not accounted for in the sine sweep transfer function. These results are also supported by the step response of the system, where </w:t>
       </w:r>
       <m:oMath>
         <m:sSub>
@@ -5743,49 +5811,7 @@
           <w:sz w:val="16"/>
           <w:szCs w:val="16"/>
         </w:rPr>
-        <w:t>Out of the Box ER. (202</w:t>
-      </w:r>
-      <w:r>
-        <w:rPr>
-          <w:sz w:val="16"/>
-          <w:szCs w:val="16"/>
-        </w:rPr>
-        <w:t>4</w:t>
-      </w:r>
-      <w:r>
-        <w:rPr>
-          <w:sz w:val="16"/>
-          <w:szCs w:val="16"/>
-        </w:rPr>
-        <w:t xml:space="preserve">, </w:t>
-      </w:r>
-      <w:r>
-        <w:rPr>
-          <w:sz w:val="16"/>
-          <w:szCs w:val="16"/>
-        </w:rPr>
-        <w:t>Jan</w:t>
-      </w:r>
-      <w:r>
-        <w:rPr>
-          <w:sz w:val="16"/>
-          <w:szCs w:val="16"/>
-        </w:rPr>
-        <w:t xml:space="preserve"> </w:t>
-      </w:r>
-      <w:r>
-        <w:rPr>
-          <w:sz w:val="16"/>
-          <w:szCs w:val="16"/>
-        </w:rPr>
-        <w:t>12</w:t>
-      </w:r>
-      <w:r>
-        <w:rPr>
-          <w:sz w:val="16"/>
-          <w:szCs w:val="16"/>
-        </w:rPr>
-        <w:t>). Pendulum v2</w:t>
+        <w:t>Out of the Box ER. (2024, Jan 12). Pendulum v2</w:t>
       </w:r>
       <w:r>
         <w:rPr>
@@ -7442,6 +7468,33 @@
 </w:styles>
 </file>
 
+<file path=word/ink/ink1.xml><?xml version="1.0" encoding="utf-8"?>
+<inkml:ink xmlns:inkml="http://www.w3.org/2003/InkML">
+  <inkml:definitions>
+    <inkml:context xml:id="ctx0">
+      <inkml:inkSource xml:id="inkSrc0">
+        <inkml:traceFormat>
+          <inkml:channel name="X" type="integer" min="-2.14748E9" max="2.14748E9" units="cm"/>
+          <inkml:channel name="Y" type="integer" min="-2.14748E9" max="2.14748E9" units="cm"/>
+          <inkml:channel name="F" type="integer" max="32767" units="dev"/>
+        </inkml:traceFormat>
+        <inkml:channelProperties>
+          <inkml:channelProperty channel="X" name="resolution" value="1000" units="1/cm"/>
+          <inkml:channelProperty channel="Y" name="resolution" value="1000" units="1/cm"/>
+          <inkml:channelProperty channel="F" name="resolution" value="0" units="1/dev"/>
+        </inkml:channelProperties>
+      </inkml:inkSource>
+      <inkml:timestamp xml:id="ts0" timeString="2024-03-14T15:49:19.104"/>
+    </inkml:context>
+    <inkml:brush xml:id="br0">
+      <inkml:brushProperty name="width" value="0.035" units="cm"/>
+      <inkml:brushProperty name="height" value="0.035" units="cm"/>
+    </inkml:brush>
+  </inkml:definitions>
+  <inkml:trace contextRef="#ctx0" brushRef="#br0">1 1021 640,'0'0'929,"122"-245"-321,-57 120-528,2 5 0,4 2-80,3 13 32,-3 5-32,-6 20-32,-10 6-704,-12 21-865</inkml:trace>
+</inkml:ink>
+</file>
+
 <file path=word/theme/theme1.xml><?xml version="1.0" encoding="utf-8"?>
 <a:theme xmlns:a="http://schemas.openxmlformats.org/drawingml/2006/main" name="Office Theme">
   <a:themeElements>

</xml_diff>